<commit_message>
Complexity and Design Criteria
Two sections were added to the report document.
</commit_message>
<xml_diff>
--- a/Materiales/Borradores/Entrega 3/Entrega 3.docx
+++ b/Materiales/Borradores/Entrega 3/Entrega 3.docx
@@ -2258,7 +2258,19 @@
         <w:rPr>
           <w:lang w:val="en-US"/>
         </w:rPr>
-        <w:t>Data about the kind of algorithm this app uses is not given.</w:t>
+        <w:t xml:space="preserve">Data about the kind of algorithm this app uses </w:t>
+      </w:r>
+      <w:r>
+        <w:rPr>
+          <w:lang w:val="en-US"/>
+        </w:rPr>
+        <w:t>are</w:t>
+      </w:r>
+      <w:r>
+        <w:rPr>
+          <w:lang w:val="en-US"/>
+        </w:rPr>
+        <w:t xml:space="preserve"> not given.</w:t>
       </w:r>
     </w:p>
     <w:p>
@@ -5230,12 +5242,20 @@
       <w:pPr>
         <w:pStyle w:val="Descripcin"/>
         <w:rPr>
+          <w:i w:val="0"/>
+          <w:iCs w:val="0"/>
+          <w:lang w:val="en-US"/>
+        </w:rPr>
+      </w:pPr>
+      <w:r>
+        <w:rPr>
           <w:bCs/>
           <w:i w:val="0"/>
           <w:iCs w:val="0"/>
           <w:lang w:val="en-US"/>
         </w:rPr>
-      </w:pPr>
+        <w:t>Each one of the three paths that were made by our algorithm, has a different related variable. For the shortest path our variable was the distances between street, while for the safest path was the harassment risk. For the third path which was a combination of the last two paths, we took as variable an average made with the distance and harassment</w:t>
+      </w:r>
       <w:r>
         <w:rPr>
           <w:bCs/>
@@ -5243,7 +5263,7 @@
           <w:iCs w:val="0"/>
           <w:lang w:val="en-US"/>
         </w:rPr>
-        <w:t>Each one of the three paths that were made by our algorithm, has a different related variable. For the shortest path our variable was the distances between street, while for the safest path was the harassment risk. For the third path which was a combination of the last two paths, we took as variable an average made with the distance and harassment</w:t>
+        <w:t xml:space="preserve"> risk of each street. Once we had clear which were the three variables, we applied our </w:t>
       </w:r>
       <w:r>
         <w:rPr>
@@ -5252,76 +5272,62 @@
           <w:iCs w:val="0"/>
           <w:lang w:val="en-US"/>
         </w:rPr>
-        <w:t xml:space="preserve"> risk of each street. Once we had clear </w:t>
-      </w:r>
-      <w:r>
-        <w:rPr>
-          <w:bCs/>
+        <w:lastRenderedPageBreak/>
+        <w:t>implementation of Dijkstra to each one of them.</w:t>
+      </w:r>
+      <w:r>
+        <w:rPr>
           <w:i w:val="0"/>
           <w:iCs w:val="0"/>
           <w:lang w:val="en-US"/>
         </w:rPr>
-        <w:lastRenderedPageBreak/>
-        <w:t>which were the three variables, we applied our implementation of Dijkstra to each one of them.</w:t>
-      </w:r>
-    </w:p>
-    <w:p>
-      <w:pPr>
-        <w:pStyle w:val="Descripcin"/>
+        <w:t xml:space="preserve"> </w:t>
+      </w:r>
+      <w:r>
         <w:rPr>
           <w:i w:val="0"/>
           <w:iCs w:val="0"/>
-        </w:rPr>
-      </w:pPr>
-      <w:bookmarkStart w:id="2" w:name="_heading=h.3znysh7" w:colFirst="0" w:colLast="0"/>
-      <w:bookmarkEnd w:id="2"/>
-      <w:r>
-        <w:rPr>
+          <w:lang w:val="en-US"/>
+        </w:rPr>
+        <w:t xml:space="preserve"> The algorithm is exemplified in Figure 4.</w:t>
+      </w:r>
+    </w:p>
+    <w:p>
+      <w:pPr>
+        <w:pStyle w:val="Descripcin"/>
+        <w:jc w:val="center"/>
+        <w:rPr>
+          <w:b/>
           <w:i w:val="0"/>
           <w:iCs w:val="0"/>
           <w:lang w:val="en-US"/>
         </w:rPr>
-        <w:t xml:space="preserve">Explain the other two paths that reduce both distance and risk of street sexual harassment and make your own graph. Do not use graphs from the Internet, make your own. (In this semester, the algorithm could be DFS, BFS, Dijkstra, A*, among others). ) </w:t>
-      </w:r>
-      <w:r>
-        <w:rPr>
+      </w:pPr>
+      <w:r>
+        <w:rPr>
+          <w:b/>
           <w:i w:val="0"/>
           <w:iCs w:val="0"/>
-        </w:rPr>
-        <w:t>The algorithm is exemplified in Figure 4.</w:t>
-      </w:r>
-    </w:p>
-    <w:p>
-      <w:pPr>
-        <w:pStyle w:val="Descripcin"/>
-        <w:rPr>
-          <w:b/>
-          <w:i w:val="0"/>
-          <w:iCs w:val="0"/>
-        </w:rPr>
-      </w:pPr>
-      <w:r>
-        <w:rPr>
-          <w:b/>
-          <w:i w:val="0"/>
-          <w:iCs w:val="0"/>
+          <w:noProof/>
+          <w:lang w:val="en-US"/>
         </w:rPr>
         <w:drawing>
-          <wp:inline distT="19050" distB="19050" distL="19050" distR="19050" wp14:anchorId="6862E185" wp14:editId="34729185">
-            <wp:extent cx="3067050" cy="1549400"/>
-            <wp:effectExtent l="0" t="0" r="0" b="0"/>
-            <wp:docPr id="14" name="image4.png"/>
-            <wp:cNvGraphicFramePr/>
+          <wp:inline distT="0" distB="0" distL="0" distR="0" wp14:anchorId="7AF623EA" wp14:editId="77DD1DE6">
+            <wp:extent cx="1306800" cy="954000"/>
+            <wp:effectExtent l="0" t="0" r="8255" b="0"/>
+            <wp:docPr id="3" name="Imagen 3" descr="Imagen que contiene Texto&#10;&#10;Descripción generada automáticamente"/>
+            <wp:cNvGraphicFramePr>
+              <a:graphicFrameLocks xmlns:a="http://schemas.openxmlformats.org/drawingml/2006/main" noChangeAspect="1"/>
+            </wp:cNvGraphicFramePr>
             <a:graphic xmlns:a="http://schemas.openxmlformats.org/drawingml/2006/main">
               <a:graphicData uri="http://schemas.openxmlformats.org/drawingml/2006/picture">
                 <pic:pic xmlns:pic="http://schemas.openxmlformats.org/drawingml/2006/picture">
                   <pic:nvPicPr>
-                    <pic:cNvPr id="0" name="image4.png"/>
-                    <pic:cNvPicPr preferRelativeResize="0"/>
+                    <pic:cNvPr id="3" name="Imagen 3" descr="Imagen que contiene Texto&#10;&#10;Descripción generada automáticamente"/>
+                    <pic:cNvPicPr/>
                   </pic:nvPicPr>
                   <pic:blipFill>
                     <a:blip r:embed="rId16"/>
-                    <a:srcRect/>
                     <a:stretch>
                       <a:fillRect/>
                     </a:stretch>
@@ -5329,12 +5335,11 @@
                   <pic:spPr>
                     <a:xfrm>
                       <a:off x="0" y="0"/>
-                      <a:ext cx="3067050" cy="1549400"/>
+                      <a:ext cx="1306800" cy="954000"/>
                     </a:xfrm>
                     <a:prstGeom prst="rect">
                       <a:avLst/>
                     </a:prstGeom>
-                    <a:ln/>
                   </pic:spPr>
                 </pic:pic>
               </a:graphicData>
@@ -5342,43 +5347,77 @@
           </wp:inline>
         </w:drawing>
       </w:r>
-    </w:p>
-    <w:p>
-      <w:pPr>
-        <w:pStyle w:val="Descripcin"/>
-        <w:rPr>
+      <w:r>
+        <w:rPr>
+          <w:b/>
           <w:i w:val="0"/>
           <w:iCs w:val="0"/>
-          <w:lang w:val="en-US"/>
-        </w:rPr>
-      </w:pPr>
-      <w:r>
-        <w:rPr>
-          <w:b/>
+          <w:noProof/>
+          <w:lang w:val="en-US"/>
+        </w:rPr>
+        <w:drawing>
+          <wp:inline distT="0" distB="0" distL="0" distR="0" wp14:anchorId="11526481" wp14:editId="51236192">
+            <wp:extent cx="2988858" cy="2562860"/>
+            <wp:effectExtent l="0" t="0" r="2540" b="8890"/>
+            <wp:docPr id="7" name="Imagen 7" descr="Mapa&#10;&#10;Descripción generada automáticamente"/>
+            <wp:cNvGraphicFramePr>
+              <a:graphicFrameLocks xmlns:a="http://schemas.openxmlformats.org/drawingml/2006/main" noChangeAspect="1"/>
+            </wp:cNvGraphicFramePr>
+            <a:graphic xmlns:a="http://schemas.openxmlformats.org/drawingml/2006/main">
+              <a:graphicData uri="http://schemas.openxmlformats.org/drawingml/2006/picture">
+                <pic:pic xmlns:pic="http://schemas.openxmlformats.org/drawingml/2006/picture">
+                  <pic:nvPicPr>
+                    <pic:cNvPr id="7" name="Imagen 7" descr="Mapa&#10;&#10;Descripción generada automáticamente"/>
+                    <pic:cNvPicPr/>
+                  </pic:nvPicPr>
+                  <pic:blipFill>
+                    <a:blip r:embed="rId17"/>
+                    <a:stretch>
+                      <a:fillRect/>
+                    </a:stretch>
+                  </pic:blipFill>
+                  <pic:spPr>
+                    <a:xfrm>
+                      <a:off x="0" y="0"/>
+                      <a:ext cx="3001143" cy="2573394"/>
+                    </a:xfrm>
+                    <a:prstGeom prst="rect">
+                      <a:avLst/>
+                    </a:prstGeom>
+                  </pic:spPr>
+                </pic:pic>
+              </a:graphicData>
+            </a:graphic>
+          </wp:inline>
+        </w:drawing>
+      </w:r>
+    </w:p>
+    <w:p>
+      <w:pPr>
+        <w:pStyle w:val="Descripcin"/>
+        <w:rPr>
           <w:i w:val="0"/>
           <w:iCs w:val="0"/>
           <w:lang w:val="en-US"/>
         </w:rPr>
-        <w:t xml:space="preserve">Figure 4: </w:t>
-      </w:r>
-      <w:r>
-        <w:rPr>
+      </w:pPr>
+      <w:r>
+        <w:rPr>
+          <w:b/>
           <w:i w:val="0"/>
           <w:iCs w:val="0"/>
           <w:lang w:val="en-US"/>
         </w:rPr>
-        <w:t>Map of the city of Medellín showing three pedestrian paths that reduce both the risk of sexual harassment and the distance in meters between the EAFIT University and the National University.</w:t>
-      </w:r>
-    </w:p>
-    <w:p>
-      <w:pPr>
-        <w:pStyle w:val="Descripcin"/>
+        <w:t xml:space="preserve">Figure 4: </w:t>
+      </w:r>
+      <w:r>
         <w:rPr>
           <w:i w:val="0"/>
           <w:iCs w:val="0"/>
           <w:lang w:val="en-US"/>
         </w:rPr>
-      </w:pPr>
+        <w:t>Map of the city of Medellín showing three pedestrian paths that reduce both the risk of sexual harassment and the distance in meters between the EAFIT University and the National University.</w:t>
+      </w:r>
     </w:p>
     <w:p>
       <w:pPr>
@@ -5415,6 +5454,7 @@
         <w:rPr>
           <w:i w:val="0"/>
           <w:iCs w:val="0"/>
+          <w:lang w:val="en-US"/>
         </w:rPr>
       </w:pPr>
       <w:r>
@@ -5423,34 +5463,68 @@
           <w:iCs w:val="0"/>
           <w:lang w:val="en-US"/>
         </w:rPr>
-        <w:t xml:space="preserve">Explain, in your own words, the analysis, for the worst case, using the notation O. How did you calculate these complexities? </w:t>
+        <w:t>Our Dijkstra, which contains a standard heap and an adjacency list implementation, has a complexity of O</w:t>
       </w:r>
       <w:r>
         <w:rPr>
           <w:i w:val="0"/>
           <w:iCs w:val="0"/>
-        </w:rPr>
-        <w:t>Explain briefly.</w:t>
-      </w:r>
-    </w:p>
-    <w:p>
-      <w:pPr>
-        <w:pStyle w:val="Descripcin"/>
+          <w:lang w:val="en-US"/>
+        </w:rPr>
+        <w:t xml:space="preserve"> </w:t>
+      </w:r>
+      <w:r>
         <w:rPr>
           <w:i w:val="0"/>
           <w:iCs w:val="0"/>
+          <w:lang w:val="en-US"/>
+        </w:rPr>
+        <w:t>((E+V) log V), with V being the vertex of the graph and E the edges, in other words, V are each point of the graph and V are the streets between points. The worst case occurs when the while loop must pass through all nodes of the graph and in the meanwhile adding each of them to the priority queue. For adding and removing an element to the priority queue, the complexity is O</w:t>
+      </w:r>
+      <w:r>
+        <w:rPr>
+          <w:i w:val="0"/>
+          <w:iCs w:val="0"/>
+          <w:lang w:val="en-US"/>
+        </w:rPr>
+        <w:t xml:space="preserve"> </w:t>
+      </w:r>
+      <w:r>
+        <w:rPr>
+          <w:i w:val="0"/>
+          <w:iCs w:val="0"/>
+          <w:lang w:val="en-US"/>
+        </w:rPr>
+        <w:t xml:space="preserve">(V log V) and in the worst case each edge will be checked twice, giving a complexity of </w:t>
+      </w:r>
+      <w:r>
+        <w:rPr>
+          <w:i w:val="0"/>
+          <w:iCs w:val="0"/>
+          <w:lang w:val="en-US"/>
+        </w:rPr>
+        <w:t>O (E log V). If we merge the last 2 given complexities, we will have the complexity O ((E+V) log V). [Missing Link]</w:t>
+      </w:r>
+    </w:p>
+    <w:p>
+      <w:pPr>
+        <w:pStyle w:val="Descripcin"/>
+        <w:rPr>
+          <w:i w:val="0"/>
+          <w:iCs w:val="0"/>
+          <w:lang w:val="en-US"/>
         </w:rPr>
       </w:pPr>
     </w:p>
     <w:tbl>
       <w:tblPr>
-        <w:tblW w:w="4684" w:type="dxa"/>
+        <w:tblW w:w="4531" w:type="dxa"/>
         <w:tblLayout w:type="fixed"/>
         <w:tblLook w:val="0400" w:firstRow="0" w:lastRow="0" w:firstColumn="0" w:lastColumn="0" w:noHBand="0" w:noVBand="1"/>
       </w:tblPr>
       <w:tblGrid>
         <w:gridCol w:w="2431"/>
-        <w:gridCol w:w="2253"/>
+        <w:gridCol w:w="2100"/>
       </w:tblGrid>
       <w:tr>
         <w:tc>
@@ -5469,6 +5543,7 @@
               <w:rPr>
                 <w:i w:val="0"/>
                 <w:iCs w:val="0"/>
+                <w:lang w:val="en-US"/>
               </w:rPr>
             </w:pPr>
             <w:r>
@@ -5476,6 +5551,7 @@
                 <w:b/>
                 <w:i w:val="0"/>
                 <w:iCs w:val="0"/>
+                <w:lang w:val="en-US"/>
               </w:rPr>
               <w:t>Algorithm</w:t>
             </w:r>
@@ -5483,7 +5559,7 @@
         </w:tc>
         <w:tc>
           <w:tcPr>
-            <w:tcW w:w="2253" w:type="dxa"/>
+            <w:tcW w:w="2100" w:type="dxa"/>
             <w:tcBorders>
               <w:top w:val="single" w:sz="4" w:space="0" w:color="000000"/>
               <w:left w:val="single" w:sz="4" w:space="0" w:color="000000"/>
@@ -5498,6 +5574,7 @@
               <w:rPr>
                 <w:i w:val="0"/>
                 <w:iCs w:val="0"/>
+                <w:lang w:val="en-US"/>
               </w:rPr>
             </w:pPr>
             <w:r>
@@ -5505,93 +5582,9 @@
                 <w:b/>
                 <w:i w:val="0"/>
                 <w:iCs w:val="0"/>
+                <w:lang w:val="en-US"/>
               </w:rPr>
               <w:t>Time complexity</w:t>
-            </w:r>
-          </w:p>
-        </w:tc>
-      </w:tr>
-      <w:tr>
-        <w:tc>
-          <w:tcPr>
-            <w:tcW w:w="2431" w:type="dxa"/>
-            <w:tcBorders>
-              <w:left w:val="single" w:sz="4" w:space="0" w:color="000000"/>
-              <w:bottom w:val="single" w:sz="4" w:space="0" w:color="000000"/>
-            </w:tcBorders>
-            <w:shd w:val="clear" w:color="auto" w:fill="auto"/>
-          </w:tcPr>
-          <w:p>
-            <w:pPr>
-              <w:pStyle w:val="Descripcin"/>
-              <w:rPr>
-                <w:i w:val="0"/>
-                <w:iCs w:val="0"/>
-              </w:rPr>
-            </w:pPr>
-            <w:r>
-              <w:rPr>
-                <w:i w:val="0"/>
-                <w:iCs w:val="0"/>
-              </w:rPr>
-              <w:t>Algorithm name</w:t>
-            </w:r>
-          </w:p>
-        </w:tc>
-        <w:tc>
-          <w:tcPr>
-            <w:tcW w:w="2253" w:type="dxa"/>
-            <w:tcBorders>
-              <w:left w:val="single" w:sz="4" w:space="0" w:color="000000"/>
-              <w:bottom w:val="single" w:sz="4" w:space="0" w:color="000000"/>
-              <w:right w:val="single" w:sz="4" w:space="0" w:color="000000"/>
-            </w:tcBorders>
-            <w:shd w:val="clear" w:color="auto" w:fill="auto"/>
-          </w:tcPr>
-          <w:p>
-            <w:pPr>
-              <w:pStyle w:val="Descripcin"/>
-              <w:rPr>
-                <w:i w:val="0"/>
-                <w:iCs w:val="0"/>
-              </w:rPr>
-            </w:pPr>
-            <w:r>
-              <w:rPr>
-                <w:i w:val="0"/>
-                <w:iCs w:val="0"/>
-              </w:rPr>
-              <w:t>O(V</w:t>
-            </w:r>
-            <w:r>
-              <w:rPr>
-                <w:i w:val="0"/>
-                <w:iCs w:val="0"/>
-                <w:vertAlign w:val="superscript"/>
-              </w:rPr>
-              <w:t>2</w:t>
-            </w:r>
-            <w:r>
-              <w:rPr>
-                <w:i w:val="0"/>
-                <w:iCs w:val="0"/>
-              </w:rPr>
-              <w:t xml:space="preserve"> *E</w:t>
-            </w:r>
-            <w:r>
-              <w:rPr>
-                <w:i w:val="0"/>
-                <w:iCs w:val="0"/>
-                <w:vertAlign w:val="superscript"/>
-              </w:rPr>
-              <w:t>2</w:t>
-            </w:r>
-            <w:r>
-              <w:rPr>
-                <w:i w:val="0"/>
-                <w:iCs w:val="0"/>
-              </w:rPr>
-              <w:t xml:space="preserve"> )</w:t>
             </w:r>
           </w:p>
         </w:tc>
@@ -5621,13 +5614,13 @@
                 <w:iCs w:val="0"/>
                 <w:lang w:val="en-US"/>
               </w:rPr>
-              <w:t>Name of the second algorithm (in case you have tried two)</w:t>
+              <w:t>Dijkstra</w:t>
             </w:r>
           </w:p>
         </w:tc>
         <w:tc>
           <w:tcPr>
-            <w:tcW w:w="2253" w:type="dxa"/>
+            <w:tcW w:w="2100" w:type="dxa"/>
             <w:tcBorders>
               <w:left w:val="single" w:sz="4" w:space="0" w:color="000000"/>
               <w:bottom w:val="single" w:sz="4" w:space="0" w:color="000000"/>
@@ -5641,44 +5634,40 @@
               <w:rPr>
                 <w:i w:val="0"/>
                 <w:iCs w:val="0"/>
+                <w:lang w:val="en-US"/>
               </w:rPr>
             </w:pPr>
             <w:r>
               <w:rPr>
                 <w:i w:val="0"/>
                 <w:iCs w:val="0"/>
+                <w:lang w:val="en-US"/>
               </w:rPr>
-              <w:t>O(E</w:t>
+              <w:t>O(</w:t>
             </w:r>
             <w:r>
               <w:rPr>
                 <w:i w:val="0"/>
                 <w:iCs w:val="0"/>
-                <w:vertAlign w:val="superscript"/>
+                <w:lang w:val="en-US"/>
               </w:rPr>
-              <w:t>3</w:t>
+              <w:t>(V+E)</w:t>
             </w:r>
             <w:r>
               <w:rPr>
                 <w:i w:val="0"/>
                 <w:iCs w:val="0"/>
+                <w:lang w:val="en-US"/>
               </w:rPr>
-              <w:t xml:space="preserve"> *V*2</w:t>
+              <w:t xml:space="preserve"> log V</w:t>
             </w:r>
             <w:r>
               <w:rPr>
                 <w:i w:val="0"/>
                 <w:iCs w:val="0"/>
-                <w:vertAlign w:val="superscript"/>
+                <w:lang w:val="en-US"/>
               </w:rPr>
-              <w:t>V</w:t>
-            </w:r>
-            <w:r>
-              <w:rPr>
-                <w:i w:val="0"/>
-                <w:iCs w:val="0"/>
-              </w:rPr>
-              <w:t xml:space="preserve"> )</w:t>
+              <w:t>)</w:t>
             </w:r>
           </w:p>
         </w:tc>
@@ -5708,7 +5697,15 @@
           <w:iCs w:val="0"/>
           <w:lang w:val="en-US"/>
         </w:rPr>
-        <w:t>Time complexity of the name of your algorithm, where V is.... E is... (Please explain what V and E mean in this problem). No, do not use 'n'.</w:t>
+        <w:t xml:space="preserve">Time complexity of the </w:t>
+      </w:r>
+      <w:r>
+        <w:rPr>
+          <w:i w:val="0"/>
+          <w:iCs w:val="0"/>
+          <w:lang w:val="en-US"/>
+        </w:rPr>
+        <w:t>Dijkstra algorithm, with V being the total number of nodes or points of the graph and E being the total number of connections between point, the streets in fact</w:t>
       </w:r>
     </w:p>
     <w:p>
@@ -5749,6 +5746,7 @@
                 <w:b/>
                 <w:i w:val="0"/>
                 <w:iCs w:val="0"/>
+                <w:lang w:val="en-US"/>
               </w:rPr>
             </w:pPr>
             <w:r>
@@ -5756,6 +5754,7 @@
                 <w:b/>
                 <w:i w:val="0"/>
                 <w:iCs w:val="0"/>
+                <w:lang w:val="en-US"/>
               </w:rPr>
               <w:t>Data Structure</w:t>
             </w:r>
@@ -5778,6 +5777,7 @@
               <w:rPr>
                 <w:i w:val="0"/>
                 <w:iCs w:val="0"/>
+                <w:lang w:val="en-US"/>
               </w:rPr>
             </w:pPr>
             <w:r>
@@ -5785,6 +5785,7 @@
                 <w:b/>
                 <w:i w:val="0"/>
                 <w:iCs w:val="0"/>
+                <w:lang w:val="en-US"/>
               </w:rPr>
               <w:t>Complexity of memory</w:t>
             </w:r>
@@ -5816,7 +5817,7 @@
                 <w:iCs w:val="0"/>
                 <w:lang w:val="en-US"/>
               </w:rPr>
-              <w:t>Name of the data structure</w:t>
+              <w:t>Adjacency List</w:t>
             </w:r>
           </w:p>
         </w:tc>
@@ -5836,49 +5837,6 @@
               <w:rPr>
                 <w:i w:val="0"/>
                 <w:iCs w:val="0"/>
-              </w:rPr>
-            </w:pPr>
-            <w:r>
-              <w:rPr>
-                <w:i w:val="0"/>
-                <w:iCs w:val="0"/>
-              </w:rPr>
-              <w:t>O(V*E*2</w:t>
-            </w:r>
-            <w:r>
-              <w:rPr>
-                <w:i w:val="0"/>
-                <w:iCs w:val="0"/>
-                <w:vertAlign w:val="superscript"/>
-              </w:rPr>
-              <w:t xml:space="preserve">E </w:t>
-            </w:r>
-            <w:r>
-              <w:rPr>
-                <w:i w:val="0"/>
-                <w:iCs w:val="0"/>
-              </w:rPr>
-              <w:t xml:space="preserve"> )</w:t>
-            </w:r>
-          </w:p>
-        </w:tc>
-      </w:tr>
-      <w:tr>
-        <w:tc>
-          <w:tcPr>
-            <w:tcW w:w="2431" w:type="dxa"/>
-            <w:tcBorders>
-              <w:left w:val="single" w:sz="4" w:space="0" w:color="000000"/>
-              <w:bottom w:val="single" w:sz="4" w:space="0" w:color="000000"/>
-            </w:tcBorders>
-            <w:shd w:val="clear" w:color="auto" w:fill="auto"/>
-          </w:tcPr>
-          <w:p>
-            <w:pPr>
-              <w:pStyle w:val="Descripcin"/>
-              <w:rPr>
-                <w:i w:val="0"/>
-                <w:iCs w:val="0"/>
                 <w:lang w:val="en-US"/>
               </w:rPr>
             </w:pPr>
@@ -5888,64 +5846,7 @@
                 <w:iCs w:val="0"/>
                 <w:lang w:val="en-US"/>
               </w:rPr>
-              <w:t>Name of the second data structure (in case you have tried two)</w:t>
-            </w:r>
-          </w:p>
-        </w:tc>
-        <w:tc>
-          <w:tcPr>
-            <w:tcW w:w="2253" w:type="dxa"/>
-            <w:tcBorders>
-              <w:left w:val="single" w:sz="4" w:space="0" w:color="000000"/>
-              <w:bottom w:val="single" w:sz="4" w:space="0" w:color="000000"/>
-              <w:right w:val="single" w:sz="4" w:space="0" w:color="000000"/>
-            </w:tcBorders>
-            <w:shd w:val="clear" w:color="auto" w:fill="auto"/>
-          </w:tcPr>
-          <w:p>
-            <w:pPr>
-              <w:pStyle w:val="Descripcin"/>
-              <w:rPr>
-                <w:i w:val="0"/>
-                <w:iCs w:val="0"/>
-              </w:rPr>
-            </w:pPr>
-            <w:r>
-              <w:rPr>
-                <w:i w:val="0"/>
-                <w:iCs w:val="0"/>
-              </w:rPr>
-              <w:t>O(2</w:t>
-            </w:r>
-            <w:r>
-              <w:rPr>
-                <w:i w:val="0"/>
-                <w:iCs w:val="0"/>
-                <w:vertAlign w:val="superscript"/>
-              </w:rPr>
-              <w:t>E*</w:t>
-            </w:r>
-            <w:r>
-              <w:rPr>
-                <w:i w:val="0"/>
-                <w:iCs w:val="0"/>
-              </w:rPr>
-              <w:t xml:space="preserve"> 2</w:t>
-            </w:r>
-            <w:r>
-              <w:rPr>
-                <w:i w:val="0"/>
-                <w:iCs w:val="0"/>
-                <w:vertAlign w:val="superscript"/>
-              </w:rPr>
-              <w:t>V</w:t>
-            </w:r>
-            <w:r>
-              <w:rPr>
-                <w:i w:val="0"/>
-                <w:iCs w:val="0"/>
-              </w:rPr>
-              <w:t xml:space="preserve"> )</w:t>
+              <w:t>O(V)</w:t>
             </w:r>
           </w:p>
         </w:tc>
@@ -5975,44 +5876,165 @@
           <w:iCs w:val="0"/>
           <w:lang w:val="en-US"/>
         </w:rPr>
-        <w:t>Memory complexity of the data structure name used by your algorithm, where V is.... E is... (Please explain what V and E mean in this problem). No, don't use 'n'. That is, don't use 'n'. Not 'n'.</w:t>
-      </w:r>
-    </w:p>
-    <w:p>
-      <w:pPr>
-        <w:pStyle w:val="Descripcin"/>
+        <w:t>Memory complexity of</w:t>
+      </w:r>
+      <w:r>
         <w:rPr>
           <w:i w:val="0"/>
           <w:iCs w:val="0"/>
           <w:lang w:val="en-US"/>
         </w:rPr>
-      </w:pPr>
-      <w:r>
-        <w:rPr>
-          <w:b/>
+        <w:t xml:space="preserve"> the</w:t>
+      </w:r>
+      <w:r>
+        <w:rPr>
           <w:i w:val="0"/>
           <w:iCs w:val="0"/>
           <w:lang w:val="en-US"/>
         </w:rPr>
-        <w:t>4.4 Algorithm design criteria</w:t>
-      </w:r>
-    </w:p>
-    <w:p>
-      <w:pPr>
-        <w:pStyle w:val="Descripcin"/>
+        <w:t xml:space="preserve"> </w:t>
+      </w:r>
+      <w:r>
         <w:rPr>
           <w:i w:val="0"/>
           <w:iCs w:val="0"/>
           <w:lang w:val="en-US"/>
         </w:rPr>
-      </w:pPr>
-      <w:r>
+        <w:t>adjacency list, with V being the number of nodes of the graph or the points in the street.</w:t>
+      </w:r>
+    </w:p>
+    <w:p>
+      <w:pPr>
+        <w:pStyle w:val="Descripcin"/>
         <w:rPr>
           <w:i w:val="0"/>
           <w:iCs w:val="0"/>
           <w:lang w:val="en-US"/>
         </w:rPr>
-        <w:t>Explain why the algorithm was designed that way. Use objective criteria. Objective criteria are based on efficiency, which is measured in terms of time and memory.  Examples of NON-objective criteria are: "I was sick", "it was the first data structure I found on the Internet", "I did it the last day before the deadline", "it's easier", etc. Remember: This is 40% of the project grade.</w:t>
+      </w:pPr>
+      <w:r>
+        <w:rPr>
+          <w:b/>
+          <w:i w:val="0"/>
+          <w:iCs w:val="0"/>
+          <w:lang w:val="en-US"/>
+        </w:rPr>
+        <w:t>4.4 Algorithm design criteria</w:t>
+      </w:r>
+    </w:p>
+    <w:p>
+      <w:pPr>
+        <w:pStyle w:val="Descripcin"/>
+        <w:rPr>
+          <w:i w:val="0"/>
+          <w:iCs w:val="0"/>
+          <w:lang w:val="en-US"/>
+        </w:rPr>
+      </w:pPr>
+      <w:r>
+        <w:rPr>
+          <w:i w:val="0"/>
+          <w:iCs w:val="0"/>
+          <w:lang w:val="en-US"/>
+        </w:rPr>
+        <w:t xml:space="preserve">Efficiency and easiness were our main matters while doing this project. </w:t>
+      </w:r>
+    </w:p>
+    <w:p>
+      <w:pPr>
+        <w:pStyle w:val="Descripcin"/>
+        <w:rPr>
+          <w:i w:val="0"/>
+          <w:iCs w:val="0"/>
+          <w:lang w:val="en-US"/>
+        </w:rPr>
+      </w:pPr>
+      <w:r>
+        <w:rPr>
+          <w:i w:val="0"/>
+          <w:iCs w:val="0"/>
+          <w:lang w:val="en-US"/>
+        </w:rPr>
+        <w:t>We decided to implement an easy menu to avoid almost totally the user’s mistakes. With this Menu the user can select some locations and which paths they want to see in an easy way to do it.</w:t>
+      </w:r>
+    </w:p>
+    <w:p>
+      <w:pPr>
+        <w:pStyle w:val="Descripcin"/>
+        <w:rPr>
+          <w:i w:val="0"/>
+          <w:iCs w:val="0"/>
+          <w:lang w:val="en-US"/>
+        </w:rPr>
+      </w:pPr>
+      <w:r>
+        <w:rPr>
+          <w:i w:val="0"/>
+          <w:iCs w:val="0"/>
+          <w:lang w:val="en-US"/>
+        </w:rPr>
+        <w:t>We also chose to use an adjacency list made with python dictionaries, because of the easiness to access all the data and because is better the complexity of an adjacency list than an adjacency matrix.</w:t>
+      </w:r>
+    </w:p>
+    <w:p>
+      <w:pPr>
+        <w:pStyle w:val="Descripcin"/>
+        <w:rPr>
+          <w:i w:val="0"/>
+          <w:iCs w:val="0"/>
+          <w:lang w:val="en-US"/>
+        </w:rPr>
+      </w:pPr>
+      <w:r>
+        <w:rPr>
+          <w:i w:val="0"/>
+          <w:iCs w:val="0"/>
+          <w:lang w:val="en-US"/>
+        </w:rPr>
+        <w:t>For the first time we implemented the standard Dijkstra algorithm, but our execution times were too high. But with the priority queue execution, those times reduced very much. Now is very fast this process, it doesn’t even take 1 second to return the paths.</w:t>
+      </w:r>
+    </w:p>
+    <w:p>
+      <w:pPr>
+        <w:pStyle w:val="Descripcin"/>
+        <w:rPr>
+          <w:i w:val="0"/>
+          <w:iCs w:val="0"/>
+          <w:lang w:val="en-US"/>
+        </w:rPr>
+      </w:pPr>
+      <w:r>
+        <w:rPr>
+          <w:i w:val="0"/>
+          <w:iCs w:val="0"/>
+          <w:lang w:val="en-US"/>
+        </w:rPr>
+        <w:t xml:space="preserve">For drawing our paths, </w:t>
+      </w:r>
+      <w:r>
+        <w:rPr>
+          <w:i w:val="0"/>
+          <w:iCs w:val="0"/>
+          <w:lang w:val="en-US"/>
+        </w:rPr>
+        <w:t>we implemented a library called Plotly and Geopandas. First we needed geopandas to get our GeoDataFrame, then Plotly just created some figures, which</w:t>
+      </w:r>
+      <w:r>
+        <w:rPr>
+          <w:i w:val="0"/>
+          <w:iCs w:val="0"/>
+          <w:lang w:val="en-US"/>
+        </w:rPr>
+        <w:t xml:space="preserve"> were painted by this library. Although this library returned the expected result, it was difficult to implement because is a complex library, has a lot of functions </w:t>
+      </w:r>
+      <w:r>
+        <w:rPr>
+          <w:i w:val="0"/>
+          <w:iCs w:val="0"/>
+          <w:lang w:val="en-US"/>
+        </w:rPr>
+        <w:lastRenderedPageBreak/>
+        <w:t>and things that we have to investigate to understand.</w:t>
       </w:r>
     </w:p>
     <w:p>
@@ -6083,12 +6105,20 @@
     </w:p>
     <w:sdt>
       <w:sdtPr>
+        <w:rPr>
+          <w:lang w:val="en-US"/>
+        </w:rPr>
         <w:id w:val="-756682362"/>
         <w:docPartObj>
           <w:docPartGallery w:val="Bibliographies"/>
           <w:docPartUnique/>
         </w:docPartObj>
       </w:sdtPr>
+      <w:sdtEndPr>
+        <w:rPr>
+          <w:lang w:val="es-ES"/>
+        </w:rPr>
+      </w:sdtEndPr>
       <w:sdtContent>
         <w:p>
           <w:pPr>
@@ -6108,12 +6138,23 @@
         </w:p>
         <w:sdt>
           <w:sdtPr>
+            <w:rPr>
+              <w:lang w:val="en-US"/>
+            </w:rPr>
             <w:id w:val="658121073"/>
             <w:bibliography/>
           </w:sdtPr>
+          <w:sdtEndPr>
+            <w:rPr>
+              <w:lang w:val="es-ES"/>
+            </w:rPr>
+          </w:sdtEndPr>
           <w:sdtContent>
             <w:sdt>
               <w:sdtPr>
+                <w:rPr>
+                  <w:lang w:val="en-US"/>
+                </w:rPr>
                 <w:id w:val="1902701929"/>
                 <w:bibliography/>
               </w:sdtPr>
@@ -6243,14 +6284,7 @@
                     <w:rPr>
                       <w:lang w:val="en-US"/>
                     </w:rPr>
-                    <w:t xml:space="preserve">. [online] Available </w:t>
-                  </w:r>
-                  <w:r>
-                    <w:rPr>
-                      <w:lang w:val="en-US"/>
-                    </w:rPr>
-                    <w:lastRenderedPageBreak/>
-                    <w:t>at: &lt;https://brilliant.org/wiki/depth-first-search-dfs/&gt; [Accessed 6 October 2022].</w:t>
+                    <w:t>. [online] Available at: &lt;https://brilliant.org/wiki/depth-first-search-dfs/&gt; [Accessed 6 October 2022].</w:t>
                   </w:r>
                 </w:p>
                 <w:p>
@@ -6361,16 +6395,23 @@
                     </w:rPr>
                   </w:pPr>
                   <w:r>
+                    <w:rPr>
+                      <w:lang w:val="es-CO"/>
+                    </w:rPr>
                     <w:t>Es.numbeo.com. 2022. </w:t>
                   </w:r>
                   <w:r>
                     <w:rPr>
                       <w:i/>
                       <w:iCs/>
+                      <w:lang w:val="es-CO"/>
                     </w:rPr>
                     <w:t>Criminalidad en Medellín</w:t>
                   </w:r>
                   <w:r>
+                    <w:rPr>
+                      <w:lang w:val="es-CO"/>
+                    </w:rPr>
                     <w:t xml:space="preserve">. </w:t>
                   </w:r>
                   <w:r>
@@ -6399,7 +6440,7 @@
                       <w:shd w:val="clear" w:color="auto" w:fill="FFFFFF"/>
                       <w:lang w:val="en-US"/>
                     </w:rPr>
-                    <w:t>F</w:t>
+                    <w:t>FreeCodeCamp.org. 2018. Finding Shortest Paths using Breadth First Search. [online] Available at: &lt;https://www.freecodecamp.org/news/exploring-the-applications-and-limits-of-breadth-first-search-</w:t>
                   </w:r>
                   <w:r>
                     <w:rPr>
@@ -6407,7 +6448,7 @@
                       <w:shd w:val="clear" w:color="auto" w:fill="FFFFFF"/>
                       <w:lang w:val="en-US"/>
                     </w:rPr>
-                    <w:t>reeCodeCamp.org. 2018. Finding Shortest Paths using Breadth First Search. [online] Available at: &lt;https://www.freecodecamp.org/news/exploring-the-applications-and-limits-of-breadth-first-search-to-the-shortest-paths-in-a-weighted-1e7b28b3307/#:~:text=And%20so%2C%20the%20only%20possible,source%20to%20the%20destination%20vertex&gt; [Accessed 7 October 2022].</w:t>
+                    <w:t>to-the-shortest-paths-in-a-weighted-1e7b28b3307/#:~:text=And%20so%2C%20the%20only%20possible,source%20to%20the%20destination%20vertex&gt; [Accessed 7 October 2022].</w:t>
                   </w:r>
                 </w:p>
                 <w:p>
@@ -6454,16 +6495,23 @@
                     </w:rPr>
                   </w:pPr>
                   <w:r>
+                    <w:rPr>
+                      <w:lang w:val="es-CO"/>
+                    </w:rPr>
                     <w:t>Infobae. 2022. </w:t>
                   </w:r>
                   <w:r>
                     <w:rPr>
                       <w:i/>
                       <w:iCs/>
+                      <w:lang w:val="es-CO"/>
                     </w:rPr>
                     <w:t>Se registraron 6336 muertes violentas en Colombia en el primer trimestre de 2022</w:t>
                   </w:r>
                   <w:r>
+                    <w:rPr>
+                      <w:lang w:val="es-CO"/>
+                    </w:rPr>
                     <w:t xml:space="preserve">. </w:t>
                   </w:r>
                   <w:r>
@@ -6578,13 +6626,7 @@
                     <w:rPr>
                       <w:lang w:val="en-US"/>
                     </w:rPr>
-                    <w:t>. [image] Available at: &lt;https://vivadifferences.com/difference-</w:t>
-                  </w:r>
-                  <w:r>
-                    <w:rPr>
-                      <w:lang w:val="en-US"/>
-                    </w:rPr>
-                    <w:t>between-dfs-and-bfs-in-artificial-intelligence/&gt; [Accessed 6 October 2022].</w:t>
+                    <w:t>. [image] Available at: &lt;https://vivadifferences.com/difference-between-dfs-and-bfs-in-artificial-intelligence/&gt; [Accessed 6 October 2022].</w:t>
                   </w:r>
                 </w:p>
                 <w:p>
@@ -6695,23 +6737,37 @@
                     </w:rPr>
                   </w:pPr>
                   <w:r>
+                    <w:rPr>
+                      <w:lang w:val="es-CO"/>
+                    </w:rPr>
                     <w:t>Tiempo, C., 2022. </w:t>
                   </w:r>
                   <w:r>
                     <w:rPr>
                       <w:i/>
                       <w:iCs/>
+                      <w:lang w:val="es-CO"/>
                     </w:rPr>
                     <w:t>El 90,1 por ciento de las mujeres no denuncia el acoso callejero</w:t>
                   </w:r>
                   <w:r>
+                    <w:rPr>
+                      <w:lang w:val="es-CO"/>
+                    </w:rPr>
                     <w:t xml:space="preserve">. </w:t>
                   </w:r>
                   <w:r>
                     <w:rPr>
                       <w:lang w:val="en-US"/>
                     </w:rPr>
-                    <w:t>[online] El Tiempo. Available at: &lt;https://www.eltiempo.com/colombia/medellin/el-90-1-por-ciento-de-las-mujeres-no-denuncia-el-acoso-callejero-en-medellin-355056&gt; [Accessed 6 October 2022].</w:t>
+                    <w:t>[online] El Tiempo. Available at: &lt;https://www.eltiempo.com/colombia/medellin/el-</w:t>
+                  </w:r>
+                  <w:r>
+                    <w:rPr>
+                      <w:lang w:val="en-US"/>
+                    </w:rPr>
+                    <w:lastRenderedPageBreak/>
+                    <w:t>90-1-por-ciento-de-las-mujeres-no-denuncia-el-acoso-callejero-en-medellin-355056&gt; [Accessed 6 October 2022].</w:t>
                   </w:r>
                 </w:p>
                 <w:p>
@@ -7967,6 +8023,7 @@
   <w:style w:type="character" w:default="1" w:styleId="Fuentedeprrafopredeter">
     <w:name w:val="Default Paragraph Font"/>
     <w:uiPriority w:val="1"/>
+    <w:semiHidden/>
     <w:unhideWhenUsed/>
   </w:style>
   <w:style w:type="table" w:default="1" w:styleId="Tablanormal">
@@ -9704,6 +9761,12 @@
 </file>
 
 <file path=customXml/item1.xml><?xml version="1.0" encoding="utf-8"?>
+<go:gDocsCustomXmlDataStorage xmlns:go="http://customooxmlschemas.google.com/" xmlns:r="http://schemas.openxmlformats.org/officeDocument/2006/relationships">
+  <go:docsCustomData xmlns:go="http://customooxmlschemas.google.com/" roundtripDataSignature="AMtx7mgEYR3KyYmh2vIpQrHo0+jgJYpHkA==">AMUW2mVBph3QmwN71f4jir0tC0Pl3ZYk9NfRjVtevZVqn0ce1YqWDTN+QBsYdxLO+q5fQTSJilXTMYWjgvIxr8R7HyaPK/bG6VSKLsyYzCSbYiputGWztJkhbUcPAV80n3tAvq/krSAuZkfjy26n5CYeEjB7H5q6hgwAY2tNO2czcgK6ljUiBeJYU7NiRtwDolz3cERAeBUG</go:docsCustomData>
+</go:gDocsCustomXmlDataStorage>
+</file>
+
+<file path=customXml/item2.xml><?xml version="1.0" encoding="utf-8"?>
 <b:Sources xmlns:b="http://schemas.openxmlformats.org/officeDocument/2006/bibliography" xmlns="http://schemas.openxmlformats.org/officeDocument/2006/bibliography" SelectedStyle="\APASixthEditionOfficeOnline.xsl" StyleName="APA" Version="6">
   <b:Source>
     <b:Tag>El919</b:Tag>
@@ -10038,25 +10101,19 @@
 </b:Sources>
 </file>
 
-<file path=customXml/item2.xml><?xml version="1.0" encoding="utf-8"?>
-<go:gDocsCustomXmlDataStorage xmlns:go="http://customooxmlschemas.google.com/" xmlns:r="http://schemas.openxmlformats.org/officeDocument/2006/relationships">
-  <go:docsCustomData xmlns:go="http://customooxmlschemas.google.com/" roundtripDataSignature="AMtx7mgEYR3KyYmh2vIpQrHo0+jgJYpHkA==">AMUW2mVBph3QmwN71f4jir0tC0Pl3ZYk9NfRjVtevZVqn0ce1YqWDTN+QBsYdxLO+q5fQTSJilXTMYWjgvIxr8R7HyaPK/bG6VSKLsyYzCSbYiputGWztJkhbUcPAV80n3tAvq/krSAuZkfjy26n5CYeEjB7H5q6hgwAY2tNO2czcgK6ljUiBeJYU7NiRtwDolz3cERAeBUG</go:docsCustomData>
-</go:gDocsCustomXmlDataStorage>
-</file>
-
 <file path=customXml/itemProps1.xml><?xml version="1.0" encoding="utf-8"?>
-<ds:datastoreItem xmlns:ds="http://schemas.openxmlformats.org/officeDocument/2006/customXml" ds:itemID="{6808FF0F-27D6-4D80-97C1-9B0BF55289C0}">
-  <ds:schemaRefs>
-    <ds:schemaRef ds:uri="http://schemas.openxmlformats.org/officeDocument/2006/bibliography"/>
-  </ds:schemaRefs>
-</ds:datastoreItem>
-</file>
-
-<file path=customXml/itemProps2.xml><?xml version="1.0" encoding="utf-8"?>
 <ds:datastoreItem xmlns:ds="http://schemas.openxmlformats.org/officeDocument/2006/customXml" ds:itemID="{11111111-1234-1234-1234-123412341234}">
   <ds:schemaRefs>
     <ds:schemaRef ds:uri="http://customooxmlschemas.google.com/"/>
     <ds:schemaRef ds:uri="http://schemas.openxmlformats.org/officeDocument/2006/relationships"/>
   </ds:schemaRefs>
 </ds:datastoreItem>
+</file>
+
+<file path=customXml/itemProps2.xml><?xml version="1.0" encoding="utf-8"?>
+<ds:datastoreItem xmlns:ds="http://schemas.openxmlformats.org/officeDocument/2006/customXml" ds:itemID="{6808FF0F-27D6-4D80-97C1-9B0BF55289C0}">
+  <ds:schemaRefs>
+    <ds:schemaRef ds:uri="http://schemas.openxmlformats.org/officeDocument/2006/bibliography"/>
+  </ds:schemaRefs>
+</ds:datastoreItem>
 </file>
</xml_diff>

<commit_message>
Finishing Third Report and its PDF
I have finished the last report and transformed it into PDF
</commit_message>
<xml_diff>
--- a/Materiales/Borradores/Entrega 3/Entrega 3.docx
+++ b/Materiales/Borradores/Entrega 3/Entrega 3.docx
@@ -61,9 +61,14 @@
     </w:p>
     <w:tbl>
       <w:tblPr>
-        <w:tblStyle w:val="a5"/>
         <w:tblW w:w="10094" w:type="dxa"/>
         <w:tblLayout w:type="fixed"/>
+        <w:tblCellMar>
+          <w:top w:w="55" w:type="dxa"/>
+          <w:left w:w="55" w:type="dxa"/>
+          <w:bottom w:w="55" w:type="dxa"/>
+          <w:right w:w="55" w:type="dxa"/>
+        </w:tblCellMar>
         <w:tblLook w:val="0400" w:firstRow="0" w:lastRow="0" w:firstColumn="0" w:lastColumn="0" w:noHBand="0" w:noVBand="1"/>
       </w:tblPr>
       <w:tblGrid>
@@ -860,10 +865,15 @@
     </w:p>
     <w:tbl>
       <w:tblPr>
-        <w:tblStyle w:val="a6"/>
         <w:tblW w:w="10095" w:type="dxa"/>
         <w:tblInd w:w="85" w:type="dxa"/>
         <w:tblLayout w:type="fixed"/>
+        <w:tblCellMar>
+          <w:top w:w="55" w:type="dxa"/>
+          <w:left w:w="55" w:type="dxa"/>
+          <w:bottom w:w="55" w:type="dxa"/>
+          <w:right w:w="55" w:type="dxa"/>
+        </w:tblCellMar>
         <w:tblLook w:val="0400" w:firstRow="0" w:lastRow="0" w:firstColumn="0" w:lastColumn="0" w:noHBand="0" w:noVBand="1"/>
       </w:tblPr>
       <w:tblGrid>
@@ -2910,7 +2920,7 @@
           <w:vertAlign w:val="superscript"/>
           <w:lang w:val="en-US"/>
         </w:rPr>
-        <w:footnoteReference w:id="1"/>
+        <w:footnoteReference w:id="2"/>
       </w:r>
       <w:r>
         <w:rPr>
@@ -2933,7 +2943,7 @@
           <w:vertAlign w:val="superscript"/>
           <w:lang w:val="en-US"/>
         </w:rPr>
-        <w:footnoteReference w:id="2"/>
+        <w:footnoteReference w:id="3"/>
       </w:r>
       <w:r>
         <w:rPr>
@@ -3049,7 +3059,7 @@
           <w:vertAlign w:val="superscript"/>
           <w:lang w:val="en-US"/>
         </w:rPr>
-        <w:footnoteReference w:id="3"/>
+        <w:footnoteReference w:id="4"/>
       </w:r>
       <w:r>
         <w:rPr>
@@ -3429,7 +3439,7 @@
           <w:lang w:val="en-US"/>
         </w:rPr>
         <w:drawing>
-          <wp:anchor distT="0" distB="0" distL="114300" distR="114300" simplePos="0" relativeHeight="251664384" behindDoc="1" locked="0" layoutInCell="1" allowOverlap="1" wp14:anchorId="76F805AE" wp14:editId="5ECA3986">
+          <wp:anchor distT="0" distB="0" distL="114300" distR="114300" simplePos="0" relativeHeight="251658242" behindDoc="1" locked="0" layoutInCell="1" allowOverlap="1" wp14:anchorId="76F805AE" wp14:editId="5ECA3986">
             <wp:simplePos x="0" y="0"/>
             <wp:positionH relativeFrom="column">
               <wp:posOffset>76200</wp:posOffset>
@@ -4240,7 +4250,7 @@
           <w:lang w:val="en-US"/>
         </w:rPr>
         <w:drawing>
-          <wp:anchor distT="0" distB="0" distL="114300" distR="114300" simplePos="0" relativeHeight="251662336" behindDoc="1" locked="0" layoutInCell="1" allowOverlap="1" wp14:anchorId="2521DB67" wp14:editId="753344D5">
+          <wp:anchor distT="0" distB="0" distL="114300" distR="114300" simplePos="0" relativeHeight="251658241" behindDoc="1" locked="0" layoutInCell="1" allowOverlap="1" wp14:anchorId="2521DB67" wp14:editId="753344D5">
             <wp:simplePos x="0" y="0"/>
             <wp:positionH relativeFrom="column">
               <wp:posOffset>-46355</wp:posOffset>
@@ -4877,7 +4887,7 @@
           <w:szCs w:val="20"/>
           <w:vertAlign w:val="superscript"/>
         </w:rPr>
-        <w:footnoteReference w:id="4"/>
+        <w:footnoteReference w:id="5"/>
       </w:r>
       <w:r>
         <w:rPr>
@@ -5123,7 +5133,7 @@
           <w:szCs w:val="20"/>
         </w:rPr>
         <w:drawing>
-          <wp:anchor distT="0" distB="0" distL="0" distR="0" simplePos="0" relativeHeight="251666432" behindDoc="0" locked="0" layoutInCell="1" hidden="0" allowOverlap="1" wp14:anchorId="54E860DE" wp14:editId="52C56E1A">
+          <wp:anchor distT="0" distB="0" distL="0" distR="0" simplePos="0" relativeHeight="251658243" behindDoc="0" locked="0" layoutInCell="1" hidden="0" allowOverlap="1" wp14:anchorId="54E860DE" wp14:editId="52C56E1A">
             <wp:simplePos x="0" y="0"/>
             <wp:positionH relativeFrom="column">
               <wp:align>right</wp:align>
@@ -7221,6 +7231,32 @@
         <w:t>distance in Table 3.</w:t>
       </w:r>
     </w:p>
+    <w:p>
+      <w:pPr>
+        <w:pStyle w:val="Descripcin"/>
+        <w:rPr>
+          <w:rFonts w:cs="Times New Roman"/>
+          <w:i w:val="0"/>
+          <w:iCs w:val="0"/>
+          <w:sz w:val="20"/>
+          <w:szCs w:val="20"/>
+          <w:lang w:val="en-US"/>
+        </w:rPr>
+      </w:pPr>
+    </w:p>
+    <w:p>
+      <w:pPr>
+        <w:pStyle w:val="Descripcin"/>
+        <w:rPr>
+          <w:rFonts w:cs="Times New Roman"/>
+          <w:i w:val="0"/>
+          <w:iCs w:val="0"/>
+          <w:sz w:val="20"/>
+          <w:szCs w:val="20"/>
+          <w:lang w:val="en-US"/>
+        </w:rPr>
+      </w:pPr>
+    </w:p>
     <w:tbl>
       <w:tblPr>
         <w:tblW w:w="4824" w:type="dxa"/>
@@ -7268,6 +7304,7 @@
                 <w:szCs w:val="20"/>
                 <w:lang w:val="en-US"/>
               </w:rPr>
+              <w:lastRenderedPageBreak/>
               <w:t>Origin</w:t>
             </w:r>
           </w:p>
@@ -7416,7 +7453,6 @@
                 <w:szCs w:val="20"/>
                 <w:lang w:val="en-US"/>
               </w:rPr>
-              <w:lastRenderedPageBreak/>
               <w:t>Eafit</w:t>
             </w:r>
             <w:r>
@@ -9929,29 +9965,7 @@
                 <w:szCs w:val="20"/>
                 <w:lang w:val="en-US"/>
               </w:rPr>
-              <w:t>Bolivarian Pontifical University</w:t>
-            </w:r>
-            <w:r>
-              <w:rPr>
-                <w:bCs/>
-                <w:i w:val="0"/>
-                <w:iCs w:val="0"/>
-                <w:sz w:val="20"/>
-                <w:szCs w:val="20"/>
-                <w:lang w:val="en-US"/>
-              </w:rPr>
-              <w:t xml:space="preserve"> to </w:t>
-            </w:r>
-            <w:r>
-              <w:rPr>
-                <w:bCs/>
-                <w:i w:val="0"/>
-                <w:iCs w:val="0"/>
-                <w:sz w:val="20"/>
-                <w:szCs w:val="20"/>
-                <w:lang w:val="en-US"/>
-              </w:rPr>
-              <w:t>Polytechnic Jaime Isaza Cadavid</w:t>
+              <w:t>Bolivarian Pontifical University to Polytechnic Jaime Isaza Cadavid</w:t>
             </w:r>
           </w:p>
         </w:tc>
@@ -10106,6 +10120,8 @@
         <w:pStyle w:val="Descripcin"/>
         <w:rPr>
           <w:bCs/>
+          <w:i w:val="0"/>
+          <w:iCs w:val="0"/>
           <w:sz w:val="20"/>
           <w:szCs w:val="20"/>
           <w:lang w:val="en-US"/>
@@ -10114,52 +10130,206 @@
       <w:r>
         <w:rPr>
           <w:bCs/>
-          <w:sz w:val="20"/>
-          <w:szCs w:val="20"/>
-          <w:lang w:val="en-US"/>
-        </w:rPr>
-        <w:t>Answer, what would you like to improve in the future? How would you like to improve your algorithm and its application? Will you continue this project working on optimization? Statistics? Web development? Machine learning? Virtual reality? How?</w:t>
+          <w:i w:val="0"/>
+          <w:iCs w:val="0"/>
+          <w:sz w:val="20"/>
+          <w:szCs w:val="20"/>
+          <w:lang w:val="en-US"/>
+        </w:rPr>
+        <w:t>First, this project could be improved with a graphic interface, where the user would do everything better and it will look better. Although our routes reduce the harassment risk a bit, it is still too high that almost all paths are rated up to 0.5, which is worrying mostly for women who reside in Medellín city and for the tourists, who are not so safe out there or perhaps do not want to come because of safety.</w:t>
       </w:r>
     </w:p>
     <w:p>
       <w:pPr>
         <w:pStyle w:val="Descripcin"/>
         <w:rPr>
-          <w:i w:val="0"/>
-          <w:iCs w:val="0"/>
-          <w:sz w:val="20"/>
-          <w:szCs w:val="20"/>
-          <w:lang w:val="en-US"/>
-        </w:rPr>
-      </w:pPr>
-      <w:r>
-        <w:rPr>
-          <w:b/>
-          <w:i w:val="0"/>
-          <w:iCs w:val="0"/>
-          <w:sz w:val="20"/>
-          <w:szCs w:val="20"/>
-          <w:lang w:val="en-US"/>
-        </w:rPr>
-        <w:t>6.1 Future work</w:t>
+          <w:bCs/>
+          <w:i w:val="0"/>
+          <w:iCs w:val="0"/>
+          <w:sz w:val="20"/>
+          <w:szCs w:val="20"/>
+          <w:lang w:val="en-US"/>
+        </w:rPr>
+      </w:pPr>
+      <w:r>
+        <w:rPr>
+          <w:bCs/>
+          <w:i w:val="0"/>
+          <w:iCs w:val="0"/>
+          <w:sz w:val="20"/>
+          <w:szCs w:val="20"/>
+          <w:lang w:val="en-US"/>
+        </w:rPr>
+        <w:t>Lastly, we are very proud of the results we got because each of the paths we generated were appropriate to what we were expecting. Also, we feel comfortable with the execution times of each one of them.</w:t>
       </w:r>
     </w:p>
     <w:p>
       <w:pPr>
         <w:pStyle w:val="Descripcin"/>
         <w:rPr>
-          <w:sz w:val="20"/>
-          <w:szCs w:val="20"/>
-          <w:lang w:val="en-US"/>
-        </w:rPr>
-      </w:pPr>
-      <w:r>
-        <w:rPr>
-          <w:sz w:val="20"/>
-          <w:szCs w:val="20"/>
-          <w:lang w:val="en-US"/>
-        </w:rPr>
-        <w:t>Answer, what would you like to improve in the future? How would you like to improve your algorithm and its application? Will you continue this project working on optimization? Statistics? Web development? Machine learning? Virtual reality? How?</w:t>
+          <w:b/>
+          <w:i w:val="0"/>
+          <w:iCs w:val="0"/>
+          <w:sz w:val="20"/>
+          <w:szCs w:val="20"/>
+          <w:lang w:val="en-US"/>
+        </w:rPr>
+      </w:pPr>
+      <w:r>
+        <w:rPr>
+          <w:b/>
+          <w:i w:val="0"/>
+          <w:iCs w:val="0"/>
+          <w:sz w:val="20"/>
+          <w:szCs w:val="20"/>
+          <w:lang w:val="en-US"/>
+        </w:rPr>
+        <w:t>6.1 Future work</w:t>
+      </w:r>
+    </w:p>
+    <w:p>
+      <w:pPr>
+        <w:pStyle w:val="Descripcin"/>
+        <w:rPr>
+          <w:bCs/>
+          <w:i w:val="0"/>
+          <w:iCs w:val="0"/>
+          <w:sz w:val="20"/>
+          <w:szCs w:val="20"/>
+          <w:lang w:val="en-US"/>
+        </w:rPr>
+      </w:pPr>
+      <w:r>
+        <w:rPr>
+          <w:bCs/>
+          <w:i w:val="0"/>
+          <w:iCs w:val="0"/>
+          <w:sz w:val="20"/>
+          <w:szCs w:val="20"/>
+          <w:lang w:val="en-US"/>
+        </w:rPr>
+        <w:t xml:space="preserve">We enjoyed </w:t>
+      </w:r>
+      <w:r>
+        <w:rPr>
+          <w:bCs/>
+          <w:i w:val="0"/>
+          <w:iCs w:val="0"/>
+          <w:sz w:val="20"/>
+          <w:szCs w:val="20"/>
+          <w:lang w:val="en-US"/>
+        </w:rPr>
+        <w:t xml:space="preserve">working with something related to our city, it felt like we would really </w:t>
+      </w:r>
+      <w:r>
+        <w:rPr>
+          <w:bCs/>
+          <w:i w:val="0"/>
+          <w:iCs w:val="0"/>
+          <w:sz w:val="20"/>
+          <w:szCs w:val="20"/>
+          <w:lang w:val="en-US"/>
+        </w:rPr>
+        <w:t>be helping</w:t>
+      </w:r>
+      <w:r>
+        <w:rPr>
+          <w:bCs/>
+          <w:i w:val="0"/>
+          <w:iCs w:val="0"/>
+          <w:sz w:val="20"/>
+          <w:szCs w:val="20"/>
+          <w:lang w:val="en-US"/>
+        </w:rPr>
+        <w:t xml:space="preserve"> with something in our city, we were doing something great. </w:t>
+      </w:r>
+      <w:r>
+        <w:rPr>
+          <w:bCs/>
+          <w:i w:val="0"/>
+          <w:iCs w:val="0"/>
+          <w:sz w:val="20"/>
+          <w:szCs w:val="20"/>
+          <w:lang w:val="en-US"/>
+        </w:rPr>
+        <w:t>We think the best way to continue working with this project is to</w:t>
+      </w:r>
+      <w:r>
+        <w:rPr>
+          <w:bCs/>
+          <w:i w:val="0"/>
+          <w:iCs w:val="0"/>
+          <w:sz w:val="20"/>
+          <w:szCs w:val="20"/>
+          <w:lang w:val="en-US"/>
+        </w:rPr>
+        <w:t xml:space="preserve"> inset this algorithm into the applications world, where </w:t>
+      </w:r>
+      <w:r>
+        <w:rPr>
+          <w:bCs/>
+          <w:i w:val="0"/>
+          <w:iCs w:val="0"/>
+          <w:sz w:val="20"/>
+          <w:szCs w:val="20"/>
+          <w:lang w:val="en-US"/>
+        </w:rPr>
+        <w:t>it would be of benefit to all users that the app would have. Furthermore, we would like to implement a</w:t>
+      </w:r>
+      <w:r>
+        <w:rPr>
+          <w:bCs/>
+          <w:i w:val="0"/>
+          <w:iCs w:val="0"/>
+          <w:sz w:val="20"/>
+          <w:szCs w:val="20"/>
+          <w:lang w:val="en-US"/>
+        </w:rPr>
+        <w:t xml:space="preserve"> location in</w:t>
+      </w:r>
+      <w:r>
+        <w:rPr>
+          <w:bCs/>
+          <w:i w:val="0"/>
+          <w:iCs w:val="0"/>
+          <w:sz w:val="20"/>
+          <w:szCs w:val="20"/>
+          <w:lang w:val="en-US"/>
+        </w:rPr>
+        <w:t xml:space="preserve"> real time </w:t>
+      </w:r>
+      <w:r>
+        <w:rPr>
+          <w:bCs/>
+          <w:i w:val="0"/>
+          <w:iCs w:val="0"/>
+          <w:sz w:val="20"/>
+          <w:szCs w:val="20"/>
+          <w:lang w:val="en-US"/>
+        </w:rPr>
+        <w:t>function to let the user know how they are doing through that pat</w:t>
+      </w:r>
+      <w:r>
+        <w:rPr>
+          <w:bCs/>
+          <w:i w:val="0"/>
+          <w:iCs w:val="0"/>
+          <w:sz w:val="20"/>
+          <w:szCs w:val="20"/>
+          <w:lang w:val="en-US"/>
+        </w:rPr>
+        <w:t xml:space="preserve">h and real time changes </w:t>
+      </w:r>
+      <w:r>
+        <w:rPr>
+          <w:bCs/>
+          <w:i w:val="0"/>
+          <w:iCs w:val="0"/>
+          <w:sz w:val="20"/>
+          <w:szCs w:val="20"/>
+          <w:lang w:val="en-US"/>
+        </w:rPr>
+        <w:t>during the trip, because anything could happen in the middle of it.</w:t>
       </w:r>
     </w:p>
     <w:p>
@@ -10354,14 +10524,7 @@
                     <w:rPr>
                       <w:lang w:val="en-US"/>
                     </w:rPr>
-                    <w:t xml:space="preserve">. [online] Available </w:t>
-                  </w:r>
-                  <w:r>
-                    <w:rPr>
-                      <w:lang w:val="en-US"/>
-                    </w:rPr>
-                    <w:lastRenderedPageBreak/>
-                    <w:t>at: &lt;https://brilliant.org/wiki/breadth-first-search-bfs/&gt; [Accessed 6 October 2022].</w:t>
+                    <w:t>. [online] Available at: &lt;https://brilliant.org/wiki/breadth-first-search-bfs/&gt; [Accessed 6 October 2022].</w:t>
                   </w:r>
                 </w:p>
                 <w:p>
@@ -10615,7 +10778,15 @@
                       <w:iCs/>
                       <w:lang w:val="es-CO"/>
                     </w:rPr>
-                    <w:t>Se registraron 6336 muertes violentas en Colombia en el primer trimestre de 2022</w:t>
+                    <w:t xml:space="preserve">Se registraron 6336 muertes violentas en Colombia en el primer trimestre de </w:t>
+                  </w:r>
+                  <w:r>
+                    <w:rPr>
+                      <w:i/>
+                      <w:iCs/>
+                      <w:lang w:val="es-CO"/>
+                    </w:rPr>
+                    <w:t>2022</w:t>
                   </w:r>
                   <w:r>
                     <w:rPr>
@@ -10646,14 +10817,7 @@
                     <w:rPr>
                       <w:lang w:val="en-US"/>
                     </w:rPr>
-                    <w:t xml:space="preserve">Lauri, J., 2022. If you had a choice, would you select speed over </w:t>
-                  </w:r>
-                  <w:proofErr w:type="gramStart"/>
-                  <w:r>
-                    <w:rPr>
-                      <w:lang w:val="en-US"/>
-                    </w:rPr>
-                    <w:t>safety</w:t>
+                    <w:t>Lauri, J., 2022. If you had a choice, would you select speed over safety</w:t>
                   </w:r>
                   <w:r>
                     <w:rPr>
@@ -10661,7 +10825,6 @@
                     </w:rPr>
                     <w:t>?.</w:t>
                   </w:r>
-                  <w:proofErr w:type="gramEnd"/>
                   <w:r>
                     <w:rPr>
                       <w:lang w:val="en-US"/>
@@ -10715,13 +10878,7 @@
                     <w:rPr>
                       <w:lang w:val="en-US"/>
                     </w:rPr>
-                    <w:t>. [online] Metro. Available at: &lt;https://metro.co.uk/2022/01/18/new-safety-app-</w:t>
-                  </w:r>
-                  <w:r>
-                    <w:rPr>
-                      <w:lang w:val="en-US"/>
-                    </w:rPr>
-                    <w:t>helps-you-find-the-best-route-home-15932866/#top&gt; [Accessed 6 October 2022].</w:t>
+                    <w:t>. [online] Metro. Available at: &lt;https://metro.co.uk/2022/01/18/new-safety-app-helps-you-find-the-best-route-home-15932866/#top&gt; [Accessed 6 October 2022].</w:t>
                   </w:r>
                 </w:p>
                 <w:p>
@@ -10965,7 +11122,14 @@
                     <w:rPr>
                       <w:lang w:val="en-US"/>
                     </w:rPr>
-                    <w:t>[online] El Tiempo. Available at: &lt;https://www.eltiempo.com/colombia/medellin/el-90-1-por-ciento-de-las-mujeres-no-denuncia-el-acoso-callejero-en-medellin-355056&gt; [Accessed 6 October 2022].</w:t>
+                    <w:t>[online] El Tiempo. Available at: &lt;https://www.eltiempo.com/colombia/medellin/el-90-1-por-ciento-de-las-mujeres-no-denuncia-el-</w:t>
+                  </w:r>
+                  <w:r>
+                    <w:rPr>
+                      <w:lang w:val="en-US"/>
+                    </w:rPr>
+                    <w:lastRenderedPageBreak/>
+                    <w:t>acoso-callejero-en-medellin-355056&gt; [Accessed 6 October 2022].</w:t>
                   </w:r>
                 </w:p>
                 <w:p>
@@ -11016,6 +11180,13 @@
       </w:r>
     </w:p>
   </w:endnote>
+  <w:endnote w:type="continuationNotice" w:id="1">
+    <w:p>
+      <w:pPr>
+        <w:spacing w:after="0"/>
+      </w:pPr>
+    </w:p>
+  </w:endnote>
 </w:endnotes>
 </file>
 
@@ -11041,7 +11212,14 @@
       </w:r>
     </w:p>
   </w:footnote>
-  <w:footnote w:id="1">
+  <w:footnote w:type="continuationNotice" w:id="1">
+    <w:p>
+      <w:pPr>
+        <w:spacing w:after="0"/>
+      </w:pPr>
+    </w:p>
+  </w:footnote>
+  <w:footnote w:id="2">
     <w:p>
       <w:pPr>
         <w:pBdr>
@@ -11074,7 +11252,7 @@
       </w:hyperlink>
     </w:p>
   </w:footnote>
-  <w:footnote w:id="2">
+  <w:footnote w:id="3">
     <w:p>
       <w:pPr>
         <w:pBdr>
@@ -11105,7 +11283,7 @@
       </w:r>
     </w:p>
   </w:footnote>
-  <w:footnote w:id="3">
+  <w:footnote w:id="4">
     <w:p>
       <w:pPr>
         <w:pBdr>
@@ -11168,7 +11346,7 @@
       </w:r>
     </w:p>
   </w:footnote>
-  <w:footnote w:id="4">
+  <w:footnote w:id="5">
     <w:p>
       <w:pPr>
         <w:pBdr>
@@ -12226,8 +12404,6 @@
   <w:style w:type="table" w:default="1" w:styleId="Tablanormal">
     <w:name w:val="Normal Table"/>
     <w:uiPriority w:val="99"/>
-    <w:semiHidden/>
-    <w:unhideWhenUsed/>
     <w:tblPr>
       <w:tblInd w:w="0" w:type="dxa"/>
       <w:tblCellMar>
@@ -13984,12 +14160,6 @@
 </file>
 
 <file path=customXml/item1.xml><?xml version="1.0" encoding="utf-8"?>
-<go:gDocsCustomXmlDataStorage xmlns:go="http://customooxmlschemas.google.com/" xmlns:r="http://schemas.openxmlformats.org/officeDocument/2006/relationships">
-  <go:docsCustomData xmlns:go="http://customooxmlschemas.google.com/" roundtripDataSignature="AMtx7mgEYR3KyYmh2vIpQrHo0+jgJYpHkA==">AMUW2mVBph3QmwN71f4jir0tC0Pl3ZYk9NfRjVtevZVqn0ce1YqWDTN+QBsYdxLO+q5fQTSJilXTMYWjgvIxr8R7HyaPK/bG6VSKLsyYzCSbYiputGWztJkhbUcPAV80n3tAvq/krSAuZkfjy26n5CYeEjB7H5q6hgwAY2tNO2czcgK6ljUiBeJYU7NiRtwDolz3cERAeBUG</go:docsCustomData>
-</go:gDocsCustomXmlDataStorage>
-</file>
-
-<file path=customXml/item2.xml><?xml version="1.0" encoding="utf-8"?>
 <b:Sources xmlns:b="http://schemas.openxmlformats.org/officeDocument/2006/bibliography" xmlns="http://schemas.openxmlformats.org/officeDocument/2006/bibliography" SelectedStyle="\APASixthEditionOfficeOnline.xsl" StyleName="APA" Version="6">
   <b:Source>
     <b:Tag>El919</b:Tag>
@@ -14324,19 +14494,25 @@
 </b:Sources>
 </file>
 
+<file path=customXml/item2.xml><?xml version="1.0" encoding="utf-8"?>
+<go:gDocsCustomXmlDataStorage xmlns:go="http://customooxmlschemas.google.com/" xmlns:r="http://schemas.openxmlformats.org/officeDocument/2006/relationships">
+  <go:docsCustomData xmlns:go="http://customooxmlschemas.google.com/" roundtripDataSignature="AMtx7mgEYR3KyYmh2vIpQrHo0+jgJYpHkA==">AMUW2mVBph3QmwN71f4jir0tC0Pl3ZYk9NfRjVtevZVqn0ce1YqWDTN+QBsYdxLO+q5fQTSJilXTMYWjgvIxr8R7HyaPK/bG6VSKLsyYzCSbYiputGWztJkhbUcPAV80n3tAvq/krSAuZkfjy26n5CYeEjB7H5q6hgwAY2tNO2czcgK6ljUiBeJYU7NiRtwDolz3cERAeBUG</go:docsCustomData>
+</go:gDocsCustomXmlDataStorage>
+</file>
+
 <file path=customXml/itemProps1.xml><?xml version="1.0" encoding="utf-8"?>
+<ds:datastoreItem xmlns:ds="http://schemas.openxmlformats.org/officeDocument/2006/customXml" ds:itemID="{6808FF0F-27D6-4D80-97C1-9B0BF55289C0}">
+  <ds:schemaRefs>
+    <ds:schemaRef ds:uri="http://schemas.openxmlformats.org/officeDocument/2006/bibliography"/>
+  </ds:schemaRefs>
+</ds:datastoreItem>
+</file>
+
+<file path=customXml/itemProps2.xml><?xml version="1.0" encoding="utf-8"?>
 <ds:datastoreItem xmlns:ds="http://schemas.openxmlformats.org/officeDocument/2006/customXml" ds:itemID="{11111111-1234-1234-1234-123412341234}">
   <ds:schemaRefs>
     <ds:schemaRef ds:uri="http://customooxmlschemas.google.com/"/>
     <ds:schemaRef ds:uri="http://schemas.openxmlformats.org/officeDocument/2006/relationships"/>
   </ds:schemaRefs>
 </ds:datastoreItem>
-</file>
-
-<file path=customXml/itemProps2.xml><?xml version="1.0" encoding="utf-8"?>
-<ds:datastoreItem xmlns:ds="http://schemas.openxmlformats.org/officeDocument/2006/customXml" ds:itemID="{6808FF0F-27D6-4D80-97C1-9B0BF55289C0}">
-  <ds:schemaRefs>
-    <ds:schemaRef ds:uri="http://schemas.openxmlformats.org/officeDocument/2006/bibliography"/>
-  </ds:schemaRefs>
-</ds:datastoreItem>
 </file>
</xml_diff>